<commit_message>
Add Van Halen clause
</commit_message>
<xml_diff>
--- a/lab/proyecto/src/seguridad/plantillaSeguridad.docx
+++ b/lab/proyecto/src/seguridad/plantillaSeguridad.docx
@@ -1,6 +1,6 @@
 
 <file path=word/document.xml><?xml version="1.0" encoding="utf-8"?>
-<w:document xmlns:wpc="http://schemas.microsoft.com/office/word/2010/wordprocessingCanvas" xmlns:cx="http://schemas.microsoft.com/office/drawing/2014/chartex" xmlns:cx1="http://schemas.microsoft.com/office/drawing/2015/9/8/chartex" xmlns:cx2="http://schemas.microsoft.com/office/drawing/2015/10/21/chartex" xmlns:cx3="http://schemas.microsoft.com/office/drawing/2016/5/9/chartex" xmlns:cx4="http://schemas.microsoft.com/office/drawing/2016/5/10/chartex" xmlns:cx5="http://schemas.microsoft.com/office/drawing/2016/5/11/chartex" xmlns:cx6="http://schemas.microsoft.com/office/drawing/2016/5/12/chartex" xmlns:cx7="http://schemas.microsoft.com/office/drawing/2016/5/13/chartex" xmlns:cx8="http://schemas.microsoft.com/office/drawing/2016/5/14/chartex" xmlns:mc="http://schemas.openxmlformats.org/markup-compatibility/2006" xmlns:aink="http://schemas.microsoft.com/office/drawing/2016/ink" xmlns:am3d="http://schemas.microsoft.com/office/drawing/2017/model3d" xmlns:o="urn:schemas-microsoft-com:office:office" xmlns:r="http://schemas.openxmlformats.org/officeDocument/2006/relationships" xmlns:m="http://schemas.openxmlformats.org/officeDocument/2006/math" xmlns:v="urn:schemas-microsoft-com:vml" xmlns:wp14="http://schemas.microsoft.com/office/word/2010/wordprocessingDrawing" xmlns:wp="http://schemas.openxmlformats.org/drawingml/2006/wordprocessingDrawing" xmlns:w10="urn:schemas-microsoft-com:office:word" xmlns:w="http://schemas.openxmlformats.org/wordprocessingml/2006/main" xmlns:w14="http://schemas.microsoft.com/office/word/2010/wordml" xmlns:w15="http://schemas.microsoft.com/office/word/2012/wordml" xmlns:w16cex="http://schemas.microsoft.com/office/word/2018/wordml/cex" xmlns:w16cid="http://schemas.microsoft.com/office/word/2016/wordml/cid" xmlns:w16="http://schemas.microsoft.com/office/word/2018/wordml" xmlns:w16se="http://schemas.microsoft.com/office/word/2015/wordml/symex" xmlns:wpg="http://schemas.microsoft.com/office/word/2010/wordprocessingGroup" xmlns:wpi="http://schemas.microsoft.com/office/word/2010/wordprocessingInk" xmlns:wne="http://schemas.microsoft.com/office/word/2006/wordml" xmlns:wps="http://schemas.microsoft.com/office/word/2010/wordprocessingShape" mc:Ignorable="w14 w15 w16se w16cid w16 w16cex wp14">
+<w:document xmlns:wpc="http://schemas.microsoft.com/office/word/2010/wordprocessingCanvas" xmlns:cx="http://schemas.microsoft.com/office/drawing/2014/chartex" xmlns:cx1="http://schemas.microsoft.com/office/drawing/2015/9/8/chartex" xmlns:mc="http://schemas.openxmlformats.org/markup-compatibility/2006" xmlns:o="urn:schemas-microsoft-com:office:office" xmlns:r="http://schemas.openxmlformats.org/officeDocument/2006/relationships" xmlns:m="http://schemas.openxmlformats.org/officeDocument/2006/math" xmlns:v="urn:schemas-microsoft-com:vml" xmlns:wp14="http://schemas.microsoft.com/office/word/2010/wordprocessingDrawing" xmlns:wp="http://schemas.openxmlformats.org/drawingml/2006/wordprocessingDrawing" xmlns:w10="urn:schemas-microsoft-com:office:word" xmlns:w="http://schemas.openxmlformats.org/wordprocessingml/2006/main" xmlns:w14="http://schemas.microsoft.com/office/word/2010/wordml" xmlns:w15="http://schemas.microsoft.com/office/word/2012/wordml" xmlns:w16se="http://schemas.microsoft.com/office/word/2015/wordml/symex" xmlns:wpg="http://schemas.microsoft.com/office/word/2010/wordprocessingGroup" xmlns:wpi="http://schemas.microsoft.com/office/word/2010/wordprocessingInk" xmlns:wne="http://schemas.microsoft.com/office/word/2006/wordml" xmlns:wps="http://schemas.microsoft.com/office/word/2010/wordprocessingShape" mc:Ignorable="w14 w15 w16se wp14">
   <w:body>
     <w:tbl>
       <w:tblPr>
@@ -579,6 +579,76 @@
                 <w:lang w:val="es-ES"/>
               </w:rPr>
             </w:pPr>
+            <w:bookmarkStart w:id="0" w:name="_GoBack" w:colFirst="0" w:colLast="0"/>
+            <w:r>
+              <w:rPr>
+                <w:sz w:val="20"/>
+                <w:szCs w:val="20"/>
+                <w:lang w:val="es-ES"/>
+              </w:rPr>
+              <w:t>Radioisótopos</w:t>
+            </w:r>
+          </w:p>
+          <w:p>
+            <w:pPr>
+              <w:spacing w:after="0"/>
+              <w:rPr>
+                <w:sz w:val="20"/>
+                <w:szCs w:val="20"/>
+                <w:lang w:val="es-ES"/>
+              </w:rPr>
+            </w:pPr>
+            <w:r>
+              <w:rPr>
+                <w:sz w:val="20"/>
+                <w:szCs w:val="20"/>
+                <w:lang w:val="es-ES"/>
+              </w:rPr>
+              <w:t>Afectados</w:t>
+            </w:r>
+          </w:p>
+        </w:tc>
+        <w:tc>
+          <w:tcPr>
+            <w:tcW w:w="7260" w:type="dxa"/>
+          </w:tcPr>
+          <w:p>
+            <w:pPr>
+              <w:spacing w:after="0"/>
+              <w:rPr>
+                <w:sz w:val="20"/>
+                <w:szCs w:val="20"/>
+                <w:u w:val="single"/>
+                <w:lang w:val="es-ES"/>
+              </w:rPr>
+            </w:pPr>
+            <w:r>
+              <w:rPr>
+                <w:sz w:val="20"/>
+                <w:szCs w:val="20"/>
+                <w:lang w:val="es-ES"/>
+              </w:rPr>
+              <w:t>[Indicar cuáles de los siguientes radioisótopos podrían ser liberados a la atmósfera (Uruanio 238/Torio 232/Radio 226/Polonio 218)]</w:t>
+            </w:r>
+          </w:p>
+        </w:tc>
+      </w:tr>
+      <w:bookmarkEnd w:id="0"/>
+      <w:tr>
+        <w:tc>
+          <w:tcPr>
+            <w:tcW w:w="1384" w:type="dxa"/>
+            <w:shd w:val="clear" w:color="auto" w:fill="000000" w:themeFill="text1"/>
+          </w:tcPr>
+          <w:p>
+            <w:pPr>
+              <w:spacing w:after="0"/>
+              <w:rPr>
+                <w:sz w:val="20"/>
+                <w:szCs w:val="20"/>
+                <w:lang w:val="es-ES"/>
+              </w:rPr>
+            </w:pPr>
             <w:r>
               <w:rPr>
                 <w:sz w:val="20"/>
@@ -643,7 +713,7 @@
 </file>
 
 <file path=word/endnotes.xml><?xml version="1.0" encoding="utf-8"?>
-<w:endnotes xmlns:wpc="http://schemas.microsoft.com/office/word/2010/wordprocessingCanvas" xmlns:cx="http://schemas.microsoft.com/office/drawing/2014/chartex" xmlns:cx1="http://schemas.microsoft.com/office/drawing/2015/9/8/chartex" xmlns:cx2="http://schemas.microsoft.com/office/drawing/2015/10/21/chartex" xmlns:cx3="http://schemas.microsoft.com/office/drawing/2016/5/9/chartex" xmlns:cx4="http://schemas.microsoft.com/office/drawing/2016/5/10/chartex" xmlns:cx5="http://schemas.microsoft.com/office/drawing/2016/5/11/chartex" xmlns:cx6="http://schemas.microsoft.com/office/drawing/2016/5/12/chartex" xmlns:cx7="http://schemas.microsoft.com/office/drawing/2016/5/13/chartex" xmlns:cx8="http://schemas.microsoft.com/office/drawing/2016/5/14/chartex" xmlns:mc="http://schemas.openxmlformats.org/markup-compatibility/2006" xmlns:aink="http://schemas.microsoft.com/office/drawing/2016/ink" xmlns:am3d="http://schemas.microsoft.com/office/drawing/2017/model3d" xmlns:o="urn:schemas-microsoft-com:office:office" xmlns:r="http://schemas.openxmlformats.org/officeDocument/2006/relationships" xmlns:m="http://schemas.openxmlformats.org/officeDocument/2006/math" xmlns:v="urn:schemas-microsoft-com:vml" xmlns:wp14="http://schemas.microsoft.com/office/word/2010/wordprocessingDrawing" xmlns:wp="http://schemas.openxmlformats.org/drawingml/2006/wordprocessingDrawing" xmlns:w10="urn:schemas-microsoft-com:office:word" xmlns:w="http://schemas.openxmlformats.org/wordprocessingml/2006/main" xmlns:w14="http://schemas.microsoft.com/office/word/2010/wordml" xmlns:w15="http://schemas.microsoft.com/office/word/2012/wordml" xmlns:w16cex="http://schemas.microsoft.com/office/word/2018/wordml/cex" xmlns:w16cid="http://schemas.microsoft.com/office/word/2016/wordml/cid" xmlns:w16="http://schemas.microsoft.com/office/word/2018/wordml" xmlns:w16se="http://schemas.microsoft.com/office/word/2015/wordml/symex" xmlns:wpg="http://schemas.microsoft.com/office/word/2010/wordprocessingGroup" xmlns:wpi="http://schemas.microsoft.com/office/word/2010/wordprocessingInk" xmlns:wne="http://schemas.microsoft.com/office/word/2006/wordml" xmlns:wps="http://schemas.microsoft.com/office/word/2010/wordprocessingShape" mc:Ignorable="w14 w15 w16se w16cid w16 w16cex wp14">
+<w:endnotes xmlns:wpc="http://schemas.microsoft.com/office/word/2010/wordprocessingCanvas" xmlns:cx="http://schemas.microsoft.com/office/drawing/2014/chartex" xmlns:cx1="http://schemas.microsoft.com/office/drawing/2015/9/8/chartex" xmlns:mc="http://schemas.openxmlformats.org/markup-compatibility/2006" xmlns:o="urn:schemas-microsoft-com:office:office" xmlns:r="http://schemas.openxmlformats.org/officeDocument/2006/relationships" xmlns:m="http://schemas.openxmlformats.org/officeDocument/2006/math" xmlns:v="urn:schemas-microsoft-com:vml" xmlns:wp14="http://schemas.microsoft.com/office/word/2010/wordprocessingDrawing" xmlns:wp="http://schemas.openxmlformats.org/drawingml/2006/wordprocessingDrawing" xmlns:w10="urn:schemas-microsoft-com:office:word" xmlns:w="http://schemas.openxmlformats.org/wordprocessingml/2006/main" xmlns:w14="http://schemas.microsoft.com/office/word/2010/wordml" xmlns:w15="http://schemas.microsoft.com/office/word/2012/wordml" xmlns:w16se="http://schemas.microsoft.com/office/word/2015/wordml/symex" xmlns:wpg="http://schemas.microsoft.com/office/word/2010/wordprocessingGroup" xmlns:wpi="http://schemas.microsoft.com/office/word/2010/wordprocessingInk" xmlns:wne="http://schemas.microsoft.com/office/word/2006/wordml" xmlns:wps="http://schemas.microsoft.com/office/word/2010/wordprocessingShape" mc:Ignorable="w14 w15 w16se wp14">
   <w:endnote w:type="separator" w:id="-1">
     <w:p>
       <w:r>
@@ -662,7 +732,7 @@
 </file>
 
 <file path=word/footer1.xml><?xml version="1.0" encoding="utf-8"?>
-<w:ftr xmlns:wpc="http://schemas.microsoft.com/office/word/2010/wordprocessingCanvas" xmlns:cx="http://schemas.microsoft.com/office/drawing/2014/chartex" xmlns:cx1="http://schemas.microsoft.com/office/drawing/2015/9/8/chartex" xmlns:cx2="http://schemas.microsoft.com/office/drawing/2015/10/21/chartex" xmlns:cx3="http://schemas.microsoft.com/office/drawing/2016/5/9/chartex" xmlns:cx4="http://schemas.microsoft.com/office/drawing/2016/5/10/chartex" xmlns:cx5="http://schemas.microsoft.com/office/drawing/2016/5/11/chartex" xmlns:cx6="http://schemas.microsoft.com/office/drawing/2016/5/12/chartex" xmlns:cx7="http://schemas.microsoft.com/office/drawing/2016/5/13/chartex" xmlns:cx8="http://schemas.microsoft.com/office/drawing/2016/5/14/chartex" xmlns:mc="http://schemas.openxmlformats.org/markup-compatibility/2006" xmlns:aink="http://schemas.microsoft.com/office/drawing/2016/ink" xmlns:am3d="http://schemas.microsoft.com/office/drawing/2017/model3d" xmlns:o="urn:schemas-microsoft-com:office:office" xmlns:r="http://schemas.openxmlformats.org/officeDocument/2006/relationships" xmlns:m="http://schemas.openxmlformats.org/officeDocument/2006/math" xmlns:v="urn:schemas-microsoft-com:vml" xmlns:wp14="http://schemas.microsoft.com/office/word/2010/wordprocessingDrawing" xmlns:wp="http://schemas.openxmlformats.org/drawingml/2006/wordprocessingDrawing" xmlns:w10="urn:schemas-microsoft-com:office:word" xmlns:w="http://schemas.openxmlformats.org/wordprocessingml/2006/main" xmlns:w14="http://schemas.microsoft.com/office/word/2010/wordml" xmlns:w15="http://schemas.microsoft.com/office/word/2012/wordml" xmlns:w16cex="http://schemas.microsoft.com/office/word/2018/wordml/cex" xmlns:w16cid="http://schemas.microsoft.com/office/word/2016/wordml/cid" xmlns:w16="http://schemas.microsoft.com/office/word/2018/wordml" xmlns:w16se="http://schemas.microsoft.com/office/word/2015/wordml/symex" xmlns:wpg="http://schemas.microsoft.com/office/word/2010/wordprocessingGroup" xmlns:wpi="http://schemas.microsoft.com/office/word/2010/wordprocessingInk" xmlns:wne="http://schemas.microsoft.com/office/word/2006/wordml" xmlns:wps="http://schemas.microsoft.com/office/word/2010/wordprocessingShape" mc:Ignorable="w14 w15 w16se w16cid w16 w16cex wp14">
+<w:ftr xmlns:wpc="http://schemas.microsoft.com/office/word/2010/wordprocessingCanvas" xmlns:cx="http://schemas.microsoft.com/office/drawing/2014/chartex" xmlns:cx1="http://schemas.microsoft.com/office/drawing/2015/9/8/chartex" xmlns:mc="http://schemas.openxmlformats.org/markup-compatibility/2006" xmlns:o="urn:schemas-microsoft-com:office:office" xmlns:r="http://schemas.openxmlformats.org/officeDocument/2006/relationships" xmlns:m="http://schemas.openxmlformats.org/officeDocument/2006/math" xmlns:v="urn:schemas-microsoft-com:vml" xmlns:wp14="http://schemas.microsoft.com/office/word/2010/wordprocessingDrawing" xmlns:wp="http://schemas.openxmlformats.org/drawingml/2006/wordprocessingDrawing" xmlns:w10="urn:schemas-microsoft-com:office:word" xmlns:w="http://schemas.openxmlformats.org/wordprocessingml/2006/main" xmlns:w14="http://schemas.microsoft.com/office/word/2010/wordml" xmlns:w15="http://schemas.microsoft.com/office/word/2012/wordml" xmlns:w16se="http://schemas.microsoft.com/office/word/2015/wordml/symex" xmlns:wpg="http://schemas.microsoft.com/office/word/2010/wordprocessingGroup" xmlns:wpi="http://schemas.microsoft.com/office/word/2010/wordprocessingInk" xmlns:wne="http://schemas.microsoft.com/office/word/2006/wordml" xmlns:wps="http://schemas.microsoft.com/office/word/2010/wordprocessingShape" mc:Ignorable="w14 w15 w16se wp14">
   <w:p>
     <w:pPr>
       <w:pStyle w:val="Piedepgina"/>
@@ -699,7 +769,7 @@
 </file>
 
 <file path=word/footer2.xml><?xml version="1.0" encoding="utf-8"?>
-<w:ftr xmlns:wpc="http://schemas.microsoft.com/office/word/2010/wordprocessingCanvas" xmlns:cx="http://schemas.microsoft.com/office/drawing/2014/chartex" xmlns:cx1="http://schemas.microsoft.com/office/drawing/2015/9/8/chartex" xmlns:cx2="http://schemas.microsoft.com/office/drawing/2015/10/21/chartex" xmlns:cx3="http://schemas.microsoft.com/office/drawing/2016/5/9/chartex" xmlns:cx4="http://schemas.microsoft.com/office/drawing/2016/5/10/chartex" xmlns:cx5="http://schemas.microsoft.com/office/drawing/2016/5/11/chartex" xmlns:cx6="http://schemas.microsoft.com/office/drawing/2016/5/12/chartex" xmlns:cx7="http://schemas.microsoft.com/office/drawing/2016/5/13/chartex" xmlns:cx8="http://schemas.microsoft.com/office/drawing/2016/5/14/chartex" xmlns:mc="http://schemas.openxmlformats.org/markup-compatibility/2006" xmlns:aink="http://schemas.microsoft.com/office/drawing/2016/ink" xmlns:am3d="http://schemas.microsoft.com/office/drawing/2017/model3d" xmlns:o="urn:schemas-microsoft-com:office:office" xmlns:r="http://schemas.openxmlformats.org/officeDocument/2006/relationships" xmlns:m="http://schemas.openxmlformats.org/officeDocument/2006/math" xmlns:v="urn:schemas-microsoft-com:vml" xmlns:wp14="http://schemas.microsoft.com/office/word/2010/wordprocessingDrawing" xmlns:wp="http://schemas.openxmlformats.org/drawingml/2006/wordprocessingDrawing" xmlns:w10="urn:schemas-microsoft-com:office:word" xmlns:w="http://schemas.openxmlformats.org/wordprocessingml/2006/main" xmlns:w14="http://schemas.microsoft.com/office/word/2010/wordml" xmlns:w15="http://schemas.microsoft.com/office/word/2012/wordml" xmlns:w16cex="http://schemas.microsoft.com/office/word/2018/wordml/cex" xmlns:w16cid="http://schemas.microsoft.com/office/word/2016/wordml/cid" xmlns:w16="http://schemas.microsoft.com/office/word/2018/wordml" xmlns:w16se="http://schemas.microsoft.com/office/word/2015/wordml/symex" xmlns:wpg="http://schemas.microsoft.com/office/word/2010/wordprocessingGroup" xmlns:wpi="http://schemas.microsoft.com/office/word/2010/wordprocessingInk" xmlns:wne="http://schemas.microsoft.com/office/word/2006/wordml" xmlns:wps="http://schemas.microsoft.com/office/word/2010/wordprocessingShape" mc:Ignorable="w14 w15 w16se w16cid w16 w16cex wp14">
+<w:ftr xmlns:wpc="http://schemas.microsoft.com/office/word/2010/wordprocessingCanvas" xmlns:cx="http://schemas.microsoft.com/office/drawing/2014/chartex" xmlns:cx1="http://schemas.microsoft.com/office/drawing/2015/9/8/chartex" xmlns:mc="http://schemas.openxmlformats.org/markup-compatibility/2006" xmlns:o="urn:schemas-microsoft-com:office:office" xmlns:r="http://schemas.openxmlformats.org/officeDocument/2006/relationships" xmlns:m="http://schemas.openxmlformats.org/officeDocument/2006/math" xmlns:v="urn:schemas-microsoft-com:vml" xmlns:wp14="http://schemas.microsoft.com/office/word/2010/wordprocessingDrawing" xmlns:wp="http://schemas.openxmlformats.org/drawingml/2006/wordprocessingDrawing" xmlns:w10="urn:schemas-microsoft-com:office:word" xmlns:w="http://schemas.openxmlformats.org/wordprocessingml/2006/main" xmlns:w14="http://schemas.microsoft.com/office/word/2010/wordml" xmlns:w15="http://schemas.microsoft.com/office/word/2012/wordml" xmlns:w16se="http://schemas.microsoft.com/office/word/2015/wordml/symex" xmlns:wpg="http://schemas.microsoft.com/office/word/2010/wordprocessingGroup" xmlns:wpi="http://schemas.microsoft.com/office/word/2010/wordprocessingInk" xmlns:wne="http://schemas.microsoft.com/office/word/2006/wordml" xmlns:wps="http://schemas.microsoft.com/office/word/2010/wordprocessingShape" mc:Ignorable="w14 w15 w16se wp14">
   <w:p>
     <w:pPr>
       <w:pStyle w:val="Piedepgina"/>
@@ -749,7 +819,7 @@
 </file>
 
 <file path=word/footnotes.xml><?xml version="1.0" encoding="utf-8"?>
-<w:footnotes xmlns:wpc="http://schemas.microsoft.com/office/word/2010/wordprocessingCanvas" xmlns:cx="http://schemas.microsoft.com/office/drawing/2014/chartex" xmlns:cx1="http://schemas.microsoft.com/office/drawing/2015/9/8/chartex" xmlns:cx2="http://schemas.microsoft.com/office/drawing/2015/10/21/chartex" xmlns:cx3="http://schemas.microsoft.com/office/drawing/2016/5/9/chartex" xmlns:cx4="http://schemas.microsoft.com/office/drawing/2016/5/10/chartex" xmlns:cx5="http://schemas.microsoft.com/office/drawing/2016/5/11/chartex" xmlns:cx6="http://schemas.microsoft.com/office/drawing/2016/5/12/chartex" xmlns:cx7="http://schemas.microsoft.com/office/drawing/2016/5/13/chartex" xmlns:cx8="http://schemas.microsoft.com/office/drawing/2016/5/14/chartex" xmlns:mc="http://schemas.openxmlformats.org/markup-compatibility/2006" xmlns:aink="http://schemas.microsoft.com/office/drawing/2016/ink" xmlns:am3d="http://schemas.microsoft.com/office/drawing/2017/model3d" xmlns:o="urn:schemas-microsoft-com:office:office" xmlns:r="http://schemas.openxmlformats.org/officeDocument/2006/relationships" xmlns:m="http://schemas.openxmlformats.org/officeDocument/2006/math" xmlns:v="urn:schemas-microsoft-com:vml" xmlns:wp14="http://schemas.microsoft.com/office/word/2010/wordprocessingDrawing" xmlns:wp="http://schemas.openxmlformats.org/drawingml/2006/wordprocessingDrawing" xmlns:w10="urn:schemas-microsoft-com:office:word" xmlns:w="http://schemas.openxmlformats.org/wordprocessingml/2006/main" xmlns:w14="http://schemas.microsoft.com/office/word/2010/wordml" xmlns:w15="http://schemas.microsoft.com/office/word/2012/wordml" xmlns:w16cex="http://schemas.microsoft.com/office/word/2018/wordml/cex" xmlns:w16cid="http://schemas.microsoft.com/office/word/2016/wordml/cid" xmlns:w16="http://schemas.microsoft.com/office/word/2018/wordml" xmlns:w16se="http://schemas.microsoft.com/office/word/2015/wordml/symex" xmlns:wpg="http://schemas.microsoft.com/office/word/2010/wordprocessingGroup" xmlns:wpi="http://schemas.microsoft.com/office/word/2010/wordprocessingInk" xmlns:wne="http://schemas.microsoft.com/office/word/2006/wordml" xmlns:wps="http://schemas.microsoft.com/office/word/2010/wordprocessingShape" mc:Ignorable="w14 w15 w16se w16cid w16 w16cex wp14">
+<w:footnotes xmlns:wpc="http://schemas.microsoft.com/office/word/2010/wordprocessingCanvas" xmlns:cx="http://schemas.microsoft.com/office/drawing/2014/chartex" xmlns:cx1="http://schemas.microsoft.com/office/drawing/2015/9/8/chartex" xmlns:mc="http://schemas.openxmlformats.org/markup-compatibility/2006" xmlns:o="urn:schemas-microsoft-com:office:office" xmlns:r="http://schemas.openxmlformats.org/officeDocument/2006/relationships" xmlns:m="http://schemas.openxmlformats.org/officeDocument/2006/math" xmlns:v="urn:schemas-microsoft-com:vml" xmlns:wp14="http://schemas.microsoft.com/office/word/2010/wordprocessingDrawing" xmlns:wp="http://schemas.openxmlformats.org/drawingml/2006/wordprocessingDrawing" xmlns:w10="urn:schemas-microsoft-com:office:word" xmlns:w="http://schemas.openxmlformats.org/wordprocessingml/2006/main" xmlns:w14="http://schemas.microsoft.com/office/word/2010/wordml" xmlns:w15="http://schemas.microsoft.com/office/word/2012/wordml" xmlns:w16se="http://schemas.microsoft.com/office/word/2015/wordml/symex" xmlns:wpg="http://schemas.microsoft.com/office/word/2010/wordprocessingGroup" xmlns:wpi="http://schemas.microsoft.com/office/word/2010/wordprocessingInk" xmlns:wne="http://schemas.microsoft.com/office/word/2006/wordml" xmlns:wps="http://schemas.microsoft.com/office/word/2010/wordprocessingShape" mc:Ignorable="w14 w15 w16se wp14">
   <w:footnote w:type="separator" w:id="-1">
     <w:p>
       <w:r>
@@ -768,7 +838,7 @@
 </file>
 
 <file path=word/numbering.xml><?xml version="1.0" encoding="utf-8"?>
-<w:numbering xmlns:wpc="http://schemas.microsoft.com/office/word/2010/wordprocessingCanvas" xmlns:cx="http://schemas.microsoft.com/office/drawing/2014/chartex" xmlns:cx1="http://schemas.microsoft.com/office/drawing/2015/9/8/chartex" xmlns:cx2="http://schemas.microsoft.com/office/drawing/2015/10/21/chartex" xmlns:cx3="http://schemas.microsoft.com/office/drawing/2016/5/9/chartex" xmlns:cx4="http://schemas.microsoft.com/office/drawing/2016/5/10/chartex" xmlns:cx5="http://schemas.microsoft.com/office/drawing/2016/5/11/chartex" xmlns:cx6="http://schemas.microsoft.com/office/drawing/2016/5/12/chartex" xmlns:cx7="http://schemas.microsoft.com/office/drawing/2016/5/13/chartex" xmlns:cx8="http://schemas.microsoft.com/office/drawing/2016/5/14/chartex" xmlns:mc="http://schemas.openxmlformats.org/markup-compatibility/2006" xmlns:aink="http://schemas.microsoft.com/office/drawing/2016/ink" xmlns:am3d="http://schemas.microsoft.com/office/drawing/2017/model3d" xmlns:o="urn:schemas-microsoft-com:office:office" xmlns:r="http://schemas.openxmlformats.org/officeDocument/2006/relationships" xmlns:m="http://schemas.openxmlformats.org/officeDocument/2006/math" xmlns:v="urn:schemas-microsoft-com:vml" xmlns:wp14="http://schemas.microsoft.com/office/word/2010/wordprocessingDrawing" xmlns:wp="http://schemas.openxmlformats.org/drawingml/2006/wordprocessingDrawing" xmlns:w10="urn:schemas-microsoft-com:office:word" xmlns:w="http://schemas.openxmlformats.org/wordprocessingml/2006/main" xmlns:w14="http://schemas.microsoft.com/office/word/2010/wordml" xmlns:w15="http://schemas.microsoft.com/office/word/2012/wordml" xmlns:w16cex="http://schemas.microsoft.com/office/word/2018/wordml/cex" xmlns:w16cid="http://schemas.microsoft.com/office/word/2016/wordml/cid" xmlns:w16="http://schemas.microsoft.com/office/word/2018/wordml" xmlns:w16se="http://schemas.microsoft.com/office/word/2015/wordml/symex" xmlns:wpg="http://schemas.microsoft.com/office/word/2010/wordprocessingGroup" xmlns:wpi="http://schemas.microsoft.com/office/word/2010/wordprocessingInk" xmlns:wne="http://schemas.microsoft.com/office/word/2006/wordml" xmlns:wps="http://schemas.microsoft.com/office/word/2010/wordprocessingShape" mc:Ignorable="w14 w15 w16se w16cid w16 w16cex wp14">
+<w:numbering xmlns:wpc="http://schemas.microsoft.com/office/word/2010/wordprocessingCanvas" xmlns:cx="http://schemas.microsoft.com/office/drawing/2014/chartex" xmlns:cx1="http://schemas.microsoft.com/office/drawing/2015/9/8/chartex" xmlns:mc="http://schemas.openxmlformats.org/markup-compatibility/2006" xmlns:o="urn:schemas-microsoft-com:office:office" xmlns:r="http://schemas.openxmlformats.org/officeDocument/2006/relationships" xmlns:m="http://schemas.openxmlformats.org/officeDocument/2006/math" xmlns:v="urn:schemas-microsoft-com:vml" xmlns:wp14="http://schemas.microsoft.com/office/word/2010/wordprocessingDrawing" xmlns:wp="http://schemas.openxmlformats.org/drawingml/2006/wordprocessingDrawing" xmlns:w10="urn:schemas-microsoft-com:office:word" xmlns:w="http://schemas.openxmlformats.org/wordprocessingml/2006/main" xmlns:w14="http://schemas.microsoft.com/office/word/2010/wordml" xmlns:w15="http://schemas.microsoft.com/office/word/2012/wordml" xmlns:w16se="http://schemas.microsoft.com/office/word/2015/wordml/symex" xmlns:wpg="http://schemas.microsoft.com/office/word/2010/wordprocessingGroup" xmlns:wpi="http://schemas.microsoft.com/office/word/2010/wordprocessingInk" xmlns:wne="http://schemas.microsoft.com/office/word/2006/wordml" xmlns:wps="http://schemas.microsoft.com/office/word/2010/wordprocessingShape" mc:Ignorable="w14 w15 w16se wp14">
   <w:abstractNum w:abstractNumId="0" w15:restartNumberingAfterBreak="0">
     <w:nsid w:val="1C59262F"/>
     <w:multiLevelType w:val="hybridMultilevel"/>
@@ -1833,7 +1903,7 @@
 </file>
 
 <file path=word/styles.xml><?xml version="1.0" encoding="utf-8"?>
-<w:styles xmlns:mc="http://schemas.openxmlformats.org/markup-compatibility/2006" xmlns:r="http://schemas.openxmlformats.org/officeDocument/2006/relationships" xmlns:w="http://schemas.openxmlformats.org/wordprocessingml/2006/main" xmlns:w14="http://schemas.microsoft.com/office/word/2010/wordml" xmlns:w15="http://schemas.microsoft.com/office/word/2012/wordml" xmlns:w16cex="http://schemas.microsoft.com/office/word/2018/wordml/cex" xmlns:w16cid="http://schemas.microsoft.com/office/word/2016/wordml/cid" xmlns:w16="http://schemas.microsoft.com/office/word/2018/wordml" xmlns:w16se="http://schemas.microsoft.com/office/word/2015/wordml/symex" mc:Ignorable="w14 w15 w16se w16cid w16 w16cex">
+<w:styles xmlns:mc="http://schemas.openxmlformats.org/markup-compatibility/2006" xmlns:r="http://schemas.openxmlformats.org/officeDocument/2006/relationships" xmlns:w="http://schemas.openxmlformats.org/wordprocessingml/2006/main" xmlns:w14="http://schemas.microsoft.com/office/word/2010/wordml" xmlns:w15="http://schemas.microsoft.com/office/word/2012/wordml" xmlns:w16se="http://schemas.microsoft.com/office/word/2015/wordml/symex" mc:Ignorable="w14 w15 w16se">
   <w:docDefaults>
     <w:rPrDefault>
       <w:rPr>
@@ -1849,7 +1919,7 @@
       </w:pPr>
     </w:pPrDefault>
   </w:docDefaults>
-  <w:latentStyles w:defLockedState="0" w:defUIPriority="0" w:defSemiHidden="0" w:defUnhideWhenUsed="0" w:defQFormat="0" w:count="376">
+  <w:latentStyles w:defLockedState="0" w:defUIPriority="0" w:defSemiHidden="0" w:defUnhideWhenUsed="0" w:defQFormat="0" w:count="371">
     <w:lsdException w:name="Normal" w:qFormat="1"/>
     <w:lsdException w:name="heading 1" w:uiPriority="9" w:qFormat="1"/>
     <w:lsdException w:name="heading 2" w:semiHidden="1" w:uiPriority="9" w:unhideWhenUsed="1" w:qFormat="1"/>
@@ -2213,11 +2283,6 @@
     <w:lsdException w:name="List Table 5 Dark Accent 6" w:uiPriority="50"/>
     <w:lsdException w:name="List Table 6 Colorful Accent 6" w:uiPriority="51"/>
     <w:lsdException w:name="List Table 7 Colorful Accent 6" w:uiPriority="52"/>
-    <w:lsdException w:name="Mention" w:semiHidden="1" w:uiPriority="99" w:unhideWhenUsed="1"/>
-    <w:lsdException w:name="Smart Hyperlink" w:semiHidden="1" w:uiPriority="99" w:unhideWhenUsed="1"/>
-    <w:lsdException w:name="Hashtag" w:semiHidden="1" w:uiPriority="99" w:unhideWhenUsed="1"/>
-    <w:lsdException w:name="Unresolved Mention" w:semiHidden="1" w:uiPriority="99" w:unhideWhenUsed="1"/>
-    <w:lsdException w:name="Smart Link" w:semiHidden="1" w:uiPriority="99" w:unhideWhenUsed="1"/>
   </w:latentStyles>
   <w:style w:type="paragraph" w:default="1" w:styleId="Normal">
     <w:name w:val="Normal"/>
@@ -3416,7 +3481,7 @@
 </file>
 
 <file path=customXml/itemProps1.xml><?xml version="1.0" encoding="utf-8"?>
-<ds:datastoreItem xmlns:ds="http://schemas.openxmlformats.org/officeDocument/2006/customXml" ds:itemID="{5EB81DED-86FF-473A-9CC2-79E07074A461}">
+<ds:datastoreItem xmlns:ds="http://schemas.openxmlformats.org/officeDocument/2006/customXml" ds:itemID="{DE8C5AA1-2B9E-4B52-835C-5CBC5B74156B}">
   <ds:schemaRefs>
     <ds:schemaRef ds:uri="http://schemas.openxmlformats.org/officeDocument/2006/bibliography"/>
   </ds:schemaRefs>

</xml_diff>